<commit_message>
Fixed some mistakes on the pseudo code
</commit_message>
<xml_diff>
--- a/documentation/pseudo-code.docx
+++ b/documentation/pseudo-code.docx
@@ -208,7 +208,30 @@
           <w:szCs w:val="18"/>
         </w:rPr>
         <w:tab/>
-        <w:t>Indications:</w:t>
+      </w:r>
+      <w:commentRangeStart w:id="0"/>
+      <w:r>
+        <w:rPr>
+          <w:b/>
+          <w:sz w:val="18"/>
+          <w:szCs w:val="18"/>
+        </w:rPr>
+        <w:t>Indications</w:t>
+      </w:r>
+      <w:commentRangeEnd w:id="0"/>
+      <w:r>
+        <w:rPr>
+          <w:rStyle w:val="Refdecomentrio"/>
+        </w:rPr>
+        <w:commentReference w:id="0"/>
+      </w:r>
+      <w:r>
+        <w:rPr>
+          <w:b/>
+          <w:sz w:val="18"/>
+          <w:szCs w:val="18"/>
+        </w:rPr>
+        <w:t>:</w:t>
       </w:r>
     </w:p>
     <w:p>
@@ -460,23 +483,23 @@
         <w:rPr>
           <w:sz w:val="18"/>
           <w:szCs w:val="18"/>
-          <w:lang w:val="pt-PT"/>
-        </w:rPr>
-      </w:pPr>
-    </w:p>
-    <w:p>
-      <w:pPr>
-        <w:spacing w:after="0" w:line="240" w:lineRule="auto"/>
-        <w:rPr>
-          <w:sz w:val="18"/>
-          <w:szCs w:val="18"/>
-        </w:rPr>
-      </w:pPr>
-      <w:r>
-        <w:rPr>
-          <w:sz w:val="18"/>
-          <w:szCs w:val="18"/>
-          <w:lang w:val="pt-PT"/>
+          <w:lang w:val="en-US"/>
+        </w:rPr>
+      </w:pPr>
+    </w:p>
+    <w:p>
+      <w:pPr>
+        <w:spacing w:after="0" w:line="240" w:lineRule="auto"/>
+        <w:rPr>
+          <w:sz w:val="18"/>
+          <w:szCs w:val="18"/>
+        </w:rPr>
+      </w:pPr>
+      <w:r>
+        <w:rPr>
+          <w:sz w:val="18"/>
+          <w:szCs w:val="18"/>
+          <w:lang w:val="en-US"/>
         </w:rPr>
         <w:tab/>
       </w:r>
@@ -2037,6 +2060,890 @@
         <w:tab/>
       </w:r>
       <w:proofErr w:type="spellStart"/>
+      <w:proofErr w:type="gramStart"/>
+      <w:r>
+        <w:rPr>
+          <w:sz w:val="18"/>
+          <w:szCs w:val="18"/>
+        </w:rPr>
+        <w:t>removeFrom</w:t>
+      </w:r>
+      <w:r>
+        <w:rPr>
+          <w:sz w:val="18"/>
+          <w:szCs w:val="18"/>
+          <w:lang w:val="en-US"/>
+        </w:rPr>
+        <w:t>RadiusSubs</w:t>
+      </w:r>
+      <w:proofErr w:type="spellEnd"/>
+      <w:r>
+        <w:rPr>
+          <w:sz w:val="18"/>
+          <w:szCs w:val="18"/>
+          <w:lang w:val="en-US"/>
+        </w:rPr>
+        <w:t>(</w:t>
+      </w:r>
+      <w:proofErr w:type="gramEnd"/>
+      <w:r>
+        <w:rPr>
+          <w:sz w:val="18"/>
+          <w:szCs w:val="18"/>
+          <w:lang w:val="en-US"/>
+        </w:rPr>
+        <w:t>myself</w:t>
+      </w:r>
+      <w:r>
+        <w:rPr>
+          <w:sz w:val="18"/>
+          <w:szCs w:val="18"/>
+          <w:lang w:val="en-US"/>
+        </w:rPr>
+        <w:t>, topic</w:t>
+      </w:r>
+      <w:r>
+        <w:rPr>
+          <w:sz w:val="18"/>
+          <w:szCs w:val="18"/>
+          <w:lang w:val="en-US"/>
+        </w:rPr>
+        <w:t xml:space="preserve">, </w:t>
+      </w:r>
+      <w:proofErr w:type="spellStart"/>
+      <w:r>
+        <w:rPr>
+          <w:sz w:val="18"/>
+          <w:szCs w:val="18"/>
+          <w:lang w:val="en-US"/>
+        </w:rPr>
+        <w:t>ttl</w:t>
+      </w:r>
+      <w:proofErr w:type="spellEnd"/>
+      <w:r>
+        <w:rPr>
+          <w:sz w:val="18"/>
+          <w:szCs w:val="18"/>
+          <w:lang w:val="en-US"/>
+        </w:rPr>
+        <w:t xml:space="preserve">) </w:t>
+      </w:r>
+      <w:r>
+        <w:rPr>
+          <w:sz w:val="18"/>
+          <w:szCs w:val="18"/>
+        </w:rPr>
+        <w:t xml:space="preserve"> </w:t>
+      </w:r>
+    </w:p>
+    <w:p>
+      <w:pPr>
+        <w:spacing w:after="0" w:line="240" w:lineRule="auto"/>
+        <w:ind w:left="720" w:hanging="720"/>
+        <w:rPr>
+          <w:sz w:val="18"/>
+          <w:szCs w:val="18"/>
+        </w:rPr>
+      </w:pPr>
+      <w:r>
+        <w:rPr>
+          <w:sz w:val="18"/>
+          <w:szCs w:val="18"/>
+        </w:rPr>
+        <w:tab/>
+      </w:r>
+      <w:r>
+        <w:rPr>
+          <w:sz w:val="18"/>
+          <w:szCs w:val="18"/>
+        </w:rPr>
+        <w:tab/>
+        <w:t xml:space="preserve">mid </w:t>
+      </w:r>
+      <w:r>
+        <w:rPr>
+          <w:sz w:val="18"/>
+          <w:szCs w:val="18"/>
+        </w:rPr>
+        <w:t>←</w:t>
+      </w:r>
+      <w:r>
+        <w:rPr>
+          <w:sz w:val="18"/>
+          <w:szCs w:val="18"/>
+        </w:rPr>
+        <w:t xml:space="preserve"> </w:t>
+      </w:r>
+      <w:proofErr w:type="spellStart"/>
+      <w:proofErr w:type="gramStart"/>
+      <w:r>
+        <w:rPr>
+          <w:sz w:val="18"/>
+          <w:szCs w:val="18"/>
+        </w:rPr>
+        <w:t>generateUID</w:t>
+      </w:r>
+      <w:proofErr w:type="spellEnd"/>
+      <w:r>
+        <w:rPr>
+          <w:sz w:val="18"/>
+          <w:szCs w:val="18"/>
+        </w:rPr>
+        <w:t>(</w:t>
+      </w:r>
+      <w:proofErr w:type="gramEnd"/>
+      <w:r>
+        <w:rPr>
+          <w:sz w:val="18"/>
+          <w:szCs w:val="18"/>
+        </w:rPr>
+        <w:t>{</w:t>
+      </w:r>
+      <w:r>
+        <w:rPr>
+          <w:b/>
+          <w:sz w:val="18"/>
+          <w:szCs w:val="18"/>
+        </w:rPr>
+        <w:t>UNSUB</w:t>
+      </w:r>
+      <w:r>
+        <w:rPr>
+          <w:sz w:val="18"/>
+          <w:szCs w:val="18"/>
+        </w:rPr>
+        <w:t xml:space="preserve">, </w:t>
+      </w:r>
+      <w:r>
+        <w:rPr>
+          <w:sz w:val="18"/>
+          <w:szCs w:val="18"/>
+        </w:rPr>
+        <w:t>myself</w:t>
+      </w:r>
+      <w:r>
+        <w:rPr>
+          <w:sz w:val="18"/>
+          <w:szCs w:val="18"/>
+        </w:rPr>
+        <w:t xml:space="preserve">, topic, </w:t>
+      </w:r>
+      <w:proofErr w:type="spellStart"/>
+      <w:r>
+        <w:rPr>
+          <w:sz w:val="18"/>
+          <w:szCs w:val="18"/>
+        </w:rPr>
+        <w:t>getTimeOfSystem</w:t>
+      </w:r>
+      <w:proofErr w:type="spellEnd"/>
+      <w:r>
+        <w:rPr>
+          <w:sz w:val="18"/>
+          <w:szCs w:val="18"/>
+        </w:rPr>
+        <w:t>()</w:t>
+      </w:r>
+      <w:r>
+        <w:rPr>
+          <w:sz w:val="18"/>
+          <w:szCs w:val="18"/>
+        </w:rPr>
+        <w:t>})</w:t>
+      </w:r>
+    </w:p>
+    <w:p>
+      <w:pPr>
+        <w:spacing w:after="0" w:line="240" w:lineRule="auto"/>
+        <w:rPr>
+          <w:sz w:val="18"/>
+          <w:szCs w:val="18"/>
+        </w:rPr>
+      </w:pPr>
+      <w:r>
+        <w:rPr>
+          <w:sz w:val="18"/>
+          <w:szCs w:val="18"/>
+        </w:rPr>
+        <w:tab/>
+      </w:r>
+      <w:r>
+        <w:rPr>
+          <w:sz w:val="18"/>
+          <w:szCs w:val="18"/>
+        </w:rPr>
+        <w:tab/>
+        <w:t xml:space="preserve">delivered </w:t>
+      </w:r>
+      <w:r>
+        <w:rPr>
+          <w:sz w:val="18"/>
+          <w:szCs w:val="18"/>
+        </w:rPr>
+        <w:t>←</w:t>
+      </w:r>
+      <w:r>
+        <w:rPr>
+          <w:sz w:val="18"/>
+          <w:szCs w:val="18"/>
+        </w:rPr>
+        <w:t xml:space="preserve"> delivered U {mid}</w:t>
+      </w:r>
+    </w:p>
+    <w:p>
+      <w:pPr>
+        <w:spacing w:after="0" w:line="240" w:lineRule="auto"/>
+        <w:rPr>
+          <w:sz w:val="18"/>
+          <w:szCs w:val="18"/>
+        </w:rPr>
+      </w:pPr>
+      <w:r>
+        <w:rPr>
+          <w:sz w:val="18"/>
+          <w:szCs w:val="18"/>
+        </w:rPr>
+        <w:tab/>
+      </w:r>
+      <w:r>
+        <w:rPr>
+          <w:sz w:val="18"/>
+          <w:szCs w:val="18"/>
+        </w:rPr>
+        <w:tab/>
+        <w:t xml:space="preserve">pending </w:t>
+      </w:r>
+      <w:r>
+        <w:rPr>
+          <w:sz w:val="18"/>
+          <w:szCs w:val="18"/>
+        </w:rPr>
+        <w:t>←</w:t>
+      </w:r>
+      <w:r>
+        <w:rPr>
+          <w:sz w:val="18"/>
+          <w:szCs w:val="18"/>
+        </w:rPr>
+        <w:t xml:space="preserve"> </w:t>
+      </w:r>
+      <w:proofErr w:type="spellStart"/>
+      <w:r>
+        <w:rPr>
+          <w:sz w:val="18"/>
+          <w:szCs w:val="18"/>
+        </w:rPr>
+        <w:t>pending</w:t>
+      </w:r>
+      <w:r>
+        <w:rPr>
+          <w:sz w:val="18"/>
+          <w:szCs w:val="18"/>
+        </w:rPr>
+        <w:t>Unsub</w:t>
+      </w:r>
+      <w:proofErr w:type="spellEnd"/>
+      <w:r>
+        <w:rPr>
+          <w:sz w:val="18"/>
+          <w:szCs w:val="18"/>
+        </w:rPr>
+        <w:t xml:space="preserve"> U {(</w:t>
+      </w:r>
+      <w:r>
+        <w:rPr>
+          <w:b/>
+          <w:sz w:val="18"/>
+          <w:szCs w:val="18"/>
+        </w:rPr>
+        <w:t>UNSUB</w:t>
+      </w:r>
+      <w:r>
+        <w:rPr>
+          <w:sz w:val="18"/>
+          <w:szCs w:val="18"/>
+        </w:rPr>
+        <w:t xml:space="preserve">, </w:t>
+      </w:r>
+      <w:r>
+        <w:rPr>
+          <w:sz w:val="18"/>
+          <w:szCs w:val="18"/>
+        </w:rPr>
+        <w:t>myself</w:t>
+      </w:r>
+      <w:r>
+        <w:rPr>
+          <w:sz w:val="18"/>
+          <w:szCs w:val="18"/>
+        </w:rPr>
+        <w:t xml:space="preserve">, topic, </w:t>
+      </w:r>
+      <w:proofErr w:type="spellStart"/>
+      <w:r>
+        <w:rPr>
+          <w:sz w:val="18"/>
+          <w:szCs w:val="18"/>
+        </w:rPr>
+        <w:t>subHops</w:t>
+      </w:r>
+      <w:proofErr w:type="spellEnd"/>
+      <w:r>
+        <w:rPr>
+          <w:sz w:val="18"/>
+          <w:szCs w:val="18"/>
+        </w:rPr>
+        <w:t xml:space="preserve"> - 1, mid)}</w:t>
+      </w:r>
+    </w:p>
+    <w:p>
+      <w:pPr>
+        <w:spacing w:after="0" w:line="240" w:lineRule="auto"/>
+        <w:rPr>
+          <w:b/>
+          <w:sz w:val="18"/>
+          <w:szCs w:val="18"/>
+        </w:rPr>
+      </w:pPr>
+      <w:r>
+        <w:rPr>
+          <w:sz w:val="18"/>
+          <w:szCs w:val="18"/>
+        </w:rPr>
+        <w:tab/>
+      </w:r>
+      <w:r>
+        <w:rPr>
+          <w:sz w:val="18"/>
+          <w:szCs w:val="18"/>
+        </w:rPr>
+        <w:tab/>
+      </w:r>
+      <w:r>
+        <w:rPr>
+          <w:b/>
+          <w:sz w:val="18"/>
+          <w:szCs w:val="18"/>
+        </w:rPr>
+        <w:t xml:space="preserve">Trigger </w:t>
+      </w:r>
+      <w:proofErr w:type="spellStart"/>
+      <w:r>
+        <w:rPr>
+          <w:b/>
+          <w:sz w:val="18"/>
+          <w:szCs w:val="18"/>
+        </w:rPr>
+        <w:t>GetNeighbors</w:t>
+      </w:r>
+      <w:proofErr w:type="spellEnd"/>
+      <w:r>
+        <w:rPr>
+          <w:b/>
+          <w:sz w:val="18"/>
+          <w:szCs w:val="18"/>
+        </w:rPr>
+        <w:t xml:space="preserve"> </w:t>
+      </w:r>
+      <w:r>
+        <w:rPr>
+          <w:b/>
+          <w:sz w:val="18"/>
+          <w:szCs w:val="18"/>
+        </w:rPr>
+        <w:t>()</w:t>
+      </w:r>
+    </w:p>
+    <w:p>
+      <w:pPr>
+        <w:spacing w:after="0" w:line="240" w:lineRule="auto"/>
+        <w:rPr>
+          <w:sz w:val="18"/>
+          <w:szCs w:val="18"/>
+        </w:rPr>
+      </w:pPr>
+    </w:p>
+    <w:p>
+      <w:pPr>
+        <w:spacing w:after="0" w:line="240" w:lineRule="auto"/>
+        <w:rPr>
+          <w:b/>
+          <w:sz w:val="18"/>
+          <w:szCs w:val="18"/>
+        </w:rPr>
+      </w:pPr>
+      <w:r>
+        <w:rPr>
+          <w:sz w:val="18"/>
+          <w:szCs w:val="18"/>
+        </w:rPr>
+        <w:tab/>
+      </w:r>
+      <w:r>
+        <w:rPr>
+          <w:b/>
+          <w:sz w:val="18"/>
+          <w:szCs w:val="18"/>
+        </w:rPr>
+        <w:t>Upon publish</w:t>
+      </w:r>
+      <w:r>
+        <w:rPr>
+          <w:b/>
+          <w:sz w:val="18"/>
+          <w:szCs w:val="18"/>
+        </w:rPr>
+        <w:t xml:space="preserve"> </w:t>
+      </w:r>
+      <w:r>
+        <w:rPr>
+          <w:b/>
+          <w:sz w:val="18"/>
+          <w:szCs w:val="18"/>
+        </w:rPr>
+        <w:t>(</w:t>
+      </w:r>
+      <w:r>
+        <w:rPr>
+          <w:sz w:val="18"/>
+          <w:szCs w:val="18"/>
+        </w:rPr>
+        <w:t>topic, m</w:t>
+      </w:r>
+      <w:r>
+        <w:rPr>
+          <w:b/>
+          <w:sz w:val="18"/>
+          <w:szCs w:val="18"/>
+        </w:rPr>
+        <w:t>) do:</w:t>
+      </w:r>
+    </w:p>
+    <w:p>
+      <w:pPr>
+        <w:spacing w:after="0" w:line="240" w:lineRule="auto"/>
+        <w:rPr>
+          <w:sz w:val="18"/>
+          <w:szCs w:val="18"/>
+        </w:rPr>
+      </w:pPr>
+      <w:r>
+        <w:rPr>
+          <w:sz w:val="18"/>
+          <w:szCs w:val="18"/>
+        </w:rPr>
+        <w:tab/>
+      </w:r>
+      <w:r>
+        <w:rPr>
+          <w:sz w:val="18"/>
+          <w:szCs w:val="18"/>
+        </w:rPr>
+        <w:tab/>
+        <w:t xml:space="preserve">mid </w:t>
+      </w:r>
+      <w:r>
+        <w:rPr>
+          <w:sz w:val="18"/>
+          <w:szCs w:val="18"/>
+        </w:rPr>
+        <w:t>←</w:t>
+      </w:r>
+      <w:r>
+        <w:rPr>
+          <w:sz w:val="18"/>
+          <w:szCs w:val="18"/>
+        </w:rPr>
+        <w:t xml:space="preserve"> </w:t>
+      </w:r>
+      <w:proofErr w:type="spellStart"/>
+      <w:proofErr w:type="gramStart"/>
+      <w:r>
+        <w:rPr>
+          <w:sz w:val="18"/>
+          <w:szCs w:val="18"/>
+        </w:rPr>
+        <w:t>generateUID</w:t>
+      </w:r>
+      <w:proofErr w:type="spellEnd"/>
+      <w:r>
+        <w:rPr>
+          <w:sz w:val="18"/>
+          <w:szCs w:val="18"/>
+        </w:rPr>
+        <w:t>(</w:t>
+      </w:r>
+      <w:proofErr w:type="gramEnd"/>
+      <w:r>
+        <w:rPr>
+          <w:sz w:val="18"/>
+          <w:szCs w:val="18"/>
+        </w:rPr>
+        <w:t>{</w:t>
+      </w:r>
+      <w:r>
+        <w:rPr>
+          <w:b/>
+          <w:sz w:val="18"/>
+          <w:szCs w:val="18"/>
+        </w:rPr>
+        <w:t>PUB</w:t>
+      </w:r>
+      <w:r>
+        <w:rPr>
+          <w:sz w:val="18"/>
+          <w:szCs w:val="18"/>
+        </w:rPr>
+        <w:t xml:space="preserve">, </w:t>
+      </w:r>
+      <w:r>
+        <w:rPr>
+          <w:sz w:val="18"/>
+          <w:szCs w:val="18"/>
+        </w:rPr>
+        <w:t>myself</w:t>
+      </w:r>
+      <w:r>
+        <w:rPr>
+          <w:sz w:val="18"/>
+          <w:szCs w:val="18"/>
+        </w:rPr>
+        <w:t>, topic, m})</w:t>
+      </w:r>
+    </w:p>
+    <w:p>
+      <w:pPr>
+        <w:spacing w:after="0" w:line="240" w:lineRule="auto"/>
+        <w:rPr>
+          <w:sz w:val="18"/>
+          <w:szCs w:val="18"/>
+        </w:rPr>
+      </w:pPr>
+      <w:r>
+        <w:rPr>
+          <w:sz w:val="18"/>
+          <w:szCs w:val="18"/>
+        </w:rPr>
+        <w:tab/>
+      </w:r>
+      <w:r>
+        <w:rPr>
+          <w:sz w:val="18"/>
+          <w:szCs w:val="18"/>
+        </w:rPr>
+        <w:tab/>
+        <w:t xml:space="preserve">delivered </w:t>
+      </w:r>
+      <w:r>
+        <w:rPr>
+          <w:sz w:val="18"/>
+          <w:szCs w:val="18"/>
+        </w:rPr>
+        <w:t>←</w:t>
+      </w:r>
+      <w:r>
+        <w:rPr>
+          <w:sz w:val="18"/>
+          <w:szCs w:val="18"/>
+        </w:rPr>
+        <w:t xml:space="preserve"> delivered U {mid}</w:t>
+      </w:r>
+    </w:p>
+    <w:p>
+      <w:pPr>
+        <w:spacing w:after="0" w:line="240" w:lineRule="auto"/>
+        <w:rPr>
+          <w:sz w:val="18"/>
+          <w:szCs w:val="18"/>
+        </w:rPr>
+      </w:pPr>
+      <w:r>
+        <w:rPr>
+          <w:sz w:val="18"/>
+          <w:szCs w:val="18"/>
+        </w:rPr>
+        <w:tab/>
+      </w:r>
+      <w:r>
+        <w:rPr>
+          <w:sz w:val="18"/>
+          <w:szCs w:val="18"/>
+        </w:rPr>
+        <w:tab/>
+        <w:t xml:space="preserve">pending </w:t>
+      </w:r>
+      <w:r>
+        <w:rPr>
+          <w:sz w:val="18"/>
+          <w:szCs w:val="18"/>
+        </w:rPr>
+        <w:t>←</w:t>
+      </w:r>
+      <w:r>
+        <w:rPr>
+          <w:sz w:val="18"/>
+          <w:szCs w:val="18"/>
+        </w:rPr>
+        <w:t xml:space="preserve"> </w:t>
+      </w:r>
+      <w:proofErr w:type="spellStart"/>
+      <w:r>
+        <w:rPr>
+          <w:sz w:val="18"/>
+          <w:szCs w:val="18"/>
+        </w:rPr>
+        <w:t>pending</w:t>
+      </w:r>
+      <w:r>
+        <w:rPr>
+          <w:sz w:val="18"/>
+          <w:szCs w:val="18"/>
+        </w:rPr>
+        <w:t>Pub</w:t>
+      </w:r>
+      <w:proofErr w:type="spellEnd"/>
+      <w:r>
+        <w:rPr>
+          <w:sz w:val="18"/>
+          <w:szCs w:val="18"/>
+        </w:rPr>
+        <w:t xml:space="preserve"> U {(</w:t>
+      </w:r>
+      <w:r>
+        <w:rPr>
+          <w:b/>
+          <w:sz w:val="18"/>
+          <w:szCs w:val="18"/>
+        </w:rPr>
+        <w:t>PUB</w:t>
+      </w:r>
+      <w:r>
+        <w:rPr>
+          <w:sz w:val="18"/>
+          <w:szCs w:val="18"/>
+        </w:rPr>
+        <w:t>,</w:t>
+      </w:r>
+      <w:r>
+        <w:rPr>
+          <w:sz w:val="18"/>
+          <w:szCs w:val="18"/>
+        </w:rPr>
+        <w:t xml:space="preserve"> topic, </w:t>
+      </w:r>
+      <w:proofErr w:type="spellStart"/>
+      <w:r>
+        <w:rPr>
+          <w:sz w:val="18"/>
+          <w:szCs w:val="18"/>
+        </w:rPr>
+        <w:t>pubHops</w:t>
+      </w:r>
+      <w:proofErr w:type="spellEnd"/>
+      <w:r>
+        <w:rPr>
+          <w:sz w:val="18"/>
+          <w:szCs w:val="18"/>
+        </w:rPr>
+        <w:t>, m, mid)}</w:t>
+      </w:r>
+    </w:p>
+    <w:p>
+      <w:pPr>
+        <w:spacing w:after="0" w:line="240" w:lineRule="auto"/>
+        <w:rPr>
+          <w:b/>
+          <w:sz w:val="18"/>
+          <w:szCs w:val="18"/>
+        </w:rPr>
+      </w:pPr>
+      <w:r>
+        <w:rPr>
+          <w:b/>
+          <w:sz w:val="18"/>
+          <w:szCs w:val="18"/>
+        </w:rPr>
+        <w:tab/>
+      </w:r>
+      <w:r>
+        <w:rPr>
+          <w:b/>
+          <w:sz w:val="18"/>
+          <w:szCs w:val="18"/>
+        </w:rPr>
+        <w:tab/>
+        <w:t xml:space="preserve">Trigger </w:t>
+      </w:r>
+      <w:proofErr w:type="spellStart"/>
+      <w:proofErr w:type="gramStart"/>
+      <w:r>
+        <w:rPr>
+          <w:b/>
+          <w:sz w:val="18"/>
+          <w:szCs w:val="18"/>
+        </w:rPr>
+        <w:t>GetNeighbors</w:t>
+      </w:r>
+      <w:proofErr w:type="spellEnd"/>
+      <w:r>
+        <w:rPr>
+          <w:b/>
+          <w:sz w:val="18"/>
+          <w:szCs w:val="18"/>
+        </w:rPr>
+        <w:t>(</w:t>
+      </w:r>
+      <w:proofErr w:type="gramEnd"/>
+      <w:r>
+        <w:rPr>
+          <w:b/>
+          <w:sz w:val="18"/>
+          <w:szCs w:val="18"/>
+        </w:rPr>
+        <w:t>)</w:t>
+      </w:r>
+    </w:p>
+    <w:p>
+      <w:pPr>
+        <w:spacing w:after="0" w:line="240" w:lineRule="auto"/>
+        <w:rPr>
+          <w:sz w:val="18"/>
+          <w:szCs w:val="18"/>
+        </w:rPr>
+      </w:pPr>
+    </w:p>
+    <w:p>
+      <w:pPr>
+        <w:spacing w:after="0" w:line="240" w:lineRule="auto"/>
+        <w:rPr>
+          <w:sz w:val="18"/>
+          <w:szCs w:val="18"/>
+        </w:rPr>
+      </w:pPr>
+    </w:p>
+    <w:p>
+      <w:pPr>
+        <w:spacing w:after="0" w:line="240" w:lineRule="auto"/>
+        <w:rPr>
+          <w:b/>
+          <w:sz w:val="18"/>
+          <w:szCs w:val="18"/>
+        </w:rPr>
+      </w:pPr>
+      <w:r>
+        <w:rPr>
+          <w:b/>
+          <w:sz w:val="18"/>
+          <w:szCs w:val="18"/>
+        </w:rPr>
+        <w:tab/>
+        <w:t xml:space="preserve">Upon </w:t>
+      </w:r>
+      <w:proofErr w:type="spellStart"/>
+      <w:r>
+        <w:rPr>
+          <w:b/>
+          <w:sz w:val="18"/>
+          <w:szCs w:val="18"/>
+        </w:rPr>
+        <w:t>RenewSub</w:t>
+      </w:r>
+      <w:proofErr w:type="spellEnd"/>
+      <w:r>
+        <w:rPr>
+          <w:b/>
+          <w:sz w:val="18"/>
+          <w:szCs w:val="18"/>
+        </w:rPr>
+        <w:t xml:space="preserve"> </w:t>
+      </w:r>
+      <w:r>
+        <w:rPr>
+          <w:b/>
+          <w:sz w:val="18"/>
+          <w:szCs w:val="18"/>
+        </w:rPr>
+        <w:t>() do:</w:t>
+      </w:r>
+    </w:p>
+    <w:p>
+      <w:pPr>
+        <w:spacing w:after="0" w:line="240" w:lineRule="auto"/>
+        <w:rPr>
+          <w:b/>
+          <w:sz w:val="18"/>
+          <w:szCs w:val="18"/>
+        </w:rPr>
+      </w:pPr>
+      <w:r>
+        <w:rPr>
+          <w:sz w:val="18"/>
+          <w:szCs w:val="18"/>
+        </w:rPr>
+        <w:tab/>
+      </w:r>
+      <w:r>
+        <w:rPr>
+          <w:sz w:val="18"/>
+          <w:szCs w:val="18"/>
+        </w:rPr>
+        <w:tab/>
+      </w:r>
+      <w:r>
+        <w:rPr>
+          <w:b/>
+          <w:sz w:val="18"/>
+          <w:szCs w:val="18"/>
+        </w:rPr>
+        <w:t>For each</w:t>
+      </w:r>
+      <w:r>
+        <w:rPr>
+          <w:sz w:val="18"/>
+          <w:szCs w:val="18"/>
+        </w:rPr>
+        <w:t xml:space="preserve"> </w:t>
+      </w:r>
+      <w:commentRangeStart w:id="1"/>
+      <w:r>
+        <w:rPr>
+          <w:sz w:val="18"/>
+          <w:szCs w:val="18"/>
+        </w:rPr>
+        <w:t xml:space="preserve">(topic, </w:t>
+      </w:r>
+      <w:proofErr w:type="spellStart"/>
+      <w:r>
+        <w:rPr>
+          <w:sz w:val="18"/>
+          <w:szCs w:val="18"/>
+        </w:rPr>
+        <w:t>ttl</w:t>
+      </w:r>
+      <w:proofErr w:type="spellEnd"/>
+      <w:r>
+        <w:rPr>
+          <w:sz w:val="18"/>
+          <w:szCs w:val="18"/>
+        </w:rPr>
+        <w:t xml:space="preserve">) </w:t>
+      </w:r>
+      <w:r>
+        <w:rPr>
+          <w:rFonts w:ascii="Cambria Math" w:hAnsi="Cambria Math" w:cs="Cambria Math"/>
+          <w:sz w:val="18"/>
+          <w:szCs w:val="18"/>
+        </w:rPr>
+        <w:t>∈</w:t>
+      </w:r>
+      <w:r>
+        <w:rPr>
+          <w:sz w:val="18"/>
+          <w:szCs w:val="18"/>
+        </w:rPr>
+        <w:t xml:space="preserve"> </w:t>
+      </w:r>
+      <w:proofErr w:type="spellStart"/>
       <w:r>
         <w:rPr>
           <w:sz w:val="18"/>
@@ -2044,20 +2951,13 @@
         </w:rPr>
         <w:t>mySubscriptions</w:t>
       </w:r>
-      <w:proofErr w:type="spellEnd"/>
-      <w:r>
-        <w:rPr>
-          <w:sz w:val="18"/>
-          <w:szCs w:val="18"/>
-        </w:rPr>
-        <w:t xml:space="preserve"> [topic] </w:t>
-      </w:r>
-      <w:r>
-        <w:rPr>
-          <w:sz w:val="18"/>
-          <w:szCs w:val="18"/>
-        </w:rPr>
-        <w:t>←</w:t>
+      <w:commentRangeEnd w:id="1"/>
+      <w:proofErr w:type="spellEnd"/>
+      <w:r>
+        <w:rPr>
+          <w:rStyle w:val="Refdecomentrio"/>
+        </w:rPr>
+        <w:commentReference w:id="1"/>
       </w:r>
       <w:r>
         <w:rPr>
@@ -2066,794 +2966,152 @@
         </w:rPr>
         <w:t xml:space="preserve"> </w:t>
       </w:r>
-      <w:proofErr w:type="spellStart"/>
-      <w:r>
-        <w:rPr>
-          <w:sz w:val="18"/>
-          <w:szCs w:val="18"/>
-        </w:rPr>
-        <w:t>mySubscriptions</w:t>
-      </w:r>
-      <w:proofErr w:type="spellEnd"/>
-      <w:r>
-        <w:rPr>
-          <w:sz w:val="18"/>
-          <w:szCs w:val="18"/>
-        </w:rPr>
-        <w:t xml:space="preserve"> [topic]</w:t>
-      </w:r>
-      <w:r>
-        <w:rPr>
-          <w:sz w:val="18"/>
-          <w:szCs w:val="18"/>
-        </w:rPr>
-        <w:t xml:space="preserve"> \ {-}</w:t>
-      </w:r>
-    </w:p>
-    <w:p>
-      <w:pPr>
-        <w:spacing w:after="0" w:line="240" w:lineRule="auto"/>
-        <w:rPr>
-          <w:sz w:val="18"/>
-          <w:szCs w:val="18"/>
-        </w:rPr>
-      </w:pPr>
-      <w:r>
-        <w:rPr>
-          <w:sz w:val="18"/>
-          <w:szCs w:val="18"/>
-        </w:rPr>
-        <w:tab/>
-      </w:r>
-      <w:r>
-        <w:rPr>
-          <w:sz w:val="18"/>
-          <w:szCs w:val="18"/>
-        </w:rPr>
-        <w:tab/>
-      </w:r>
-      <w:proofErr w:type="spellStart"/>
-      <w:proofErr w:type="gramStart"/>
-      <w:r>
-        <w:rPr>
-          <w:sz w:val="18"/>
-          <w:szCs w:val="18"/>
-        </w:rPr>
-        <w:t>removeFrom</w:t>
-      </w:r>
-      <w:r>
-        <w:rPr>
-          <w:sz w:val="18"/>
-          <w:szCs w:val="18"/>
-          <w:lang w:val="en-US"/>
-        </w:rPr>
-        <w:t>RadiusSubs</w:t>
-      </w:r>
-      <w:proofErr w:type="spellEnd"/>
-      <w:r>
-        <w:rPr>
-          <w:sz w:val="18"/>
-          <w:szCs w:val="18"/>
-          <w:lang w:val="en-US"/>
+      <w:r>
+        <w:rPr>
+          <w:rFonts w:ascii="Cambria Math" w:hAnsi="Cambria Math" w:cs="Cambria Math"/>
+          <w:sz w:val="18"/>
+          <w:szCs w:val="18"/>
+        </w:rPr>
+        <w:t>∧</w:t>
+      </w:r>
+      <w:r>
+        <w:rPr>
+          <w:sz w:val="18"/>
+          <w:szCs w:val="18"/>
+        </w:rPr>
+        <w:t xml:space="preserve"> </w:t>
+      </w:r>
+      <w:proofErr w:type="spellStart"/>
+      <w:r>
+        <w:rPr>
+          <w:sz w:val="18"/>
+          <w:szCs w:val="18"/>
+        </w:rPr>
+        <w:t>ttl</w:t>
+      </w:r>
+      <w:proofErr w:type="spellEnd"/>
+      <w:r>
+        <w:rPr>
+          <w:sz w:val="18"/>
+          <w:szCs w:val="18"/>
+        </w:rPr>
+        <w:t xml:space="preserve"> &lt; </w:t>
+      </w:r>
+      <w:proofErr w:type="spellStart"/>
+      <w:r>
+        <w:rPr>
+          <w:sz w:val="18"/>
+          <w:szCs w:val="18"/>
+        </w:rPr>
+        <w:t>ttl</w:t>
+      </w:r>
+      <w:proofErr w:type="spellEnd"/>
+      <w:r>
+        <w:rPr>
+          <w:sz w:val="18"/>
+          <w:szCs w:val="18"/>
+        </w:rPr>
+        <w:t xml:space="preserve"> * </w:t>
+      </w:r>
+      <w:commentRangeStart w:id="2"/>
+      <w:r>
+        <w:rPr>
+          <w:sz w:val="18"/>
+          <w:szCs w:val="18"/>
+        </w:rPr>
+        <w:t>0.2</w:t>
+      </w:r>
+      <w:commentRangeEnd w:id="2"/>
+      <w:r>
+        <w:rPr>
+          <w:rStyle w:val="Refdecomentrio"/>
+        </w:rPr>
+        <w:commentReference w:id="2"/>
+      </w:r>
+      <w:r>
+        <w:rPr>
+          <w:sz w:val="18"/>
+          <w:szCs w:val="18"/>
+        </w:rPr>
+        <w:t xml:space="preserve"> </w:t>
+      </w:r>
+      <w:r>
+        <w:rPr>
+          <w:b/>
+          <w:sz w:val="18"/>
+          <w:szCs w:val="18"/>
+        </w:rPr>
+        <w:t>do:</w:t>
+      </w:r>
+      <w:r>
+        <w:rPr>
+          <w:b/>
+          <w:sz w:val="18"/>
+          <w:szCs w:val="18"/>
+        </w:rPr>
+        <w:t xml:space="preserve"> </w:t>
+      </w:r>
+    </w:p>
+    <w:p>
+      <w:pPr>
+        <w:spacing w:after="0" w:line="240" w:lineRule="auto"/>
+        <w:rPr>
+          <w:sz w:val="18"/>
+          <w:szCs w:val="18"/>
+        </w:rPr>
+      </w:pPr>
+      <w:r>
+        <w:rPr>
+          <w:sz w:val="18"/>
+          <w:szCs w:val="18"/>
+        </w:rPr>
+        <w:tab/>
+      </w:r>
+      <w:r>
+        <w:rPr>
+          <w:sz w:val="18"/>
+          <w:szCs w:val="18"/>
+        </w:rPr>
+        <w:tab/>
+      </w:r>
+      <w:r>
+        <w:rPr>
+          <w:sz w:val="18"/>
+          <w:szCs w:val="18"/>
+        </w:rPr>
+        <w:tab/>
+      </w:r>
+      <w:r>
+        <w:rPr>
+          <w:b/>
+          <w:sz w:val="18"/>
+          <w:szCs w:val="18"/>
+        </w:rPr>
+        <w:t>Trigger subscribe</w:t>
+      </w:r>
+      <w:r>
+        <w:rPr>
+          <w:b/>
+          <w:sz w:val="18"/>
+          <w:szCs w:val="18"/>
+        </w:rPr>
+        <w:t xml:space="preserve"> </w:t>
+      </w:r>
+      <w:r>
+        <w:rPr>
+          <w:b/>
+          <w:sz w:val="18"/>
+          <w:szCs w:val="18"/>
         </w:rPr>
         <w:t>(</w:t>
       </w:r>
-      <w:proofErr w:type="gramEnd"/>
-      <w:r>
-        <w:rPr>
-          <w:sz w:val="18"/>
-          <w:szCs w:val="18"/>
-          <w:lang w:val="en-US"/>
-        </w:rPr>
-        <w:t>myself</w:t>
-      </w:r>
-      <w:r>
-        <w:rPr>
-          <w:sz w:val="18"/>
-          <w:szCs w:val="18"/>
-          <w:lang w:val="en-US"/>
-        </w:rPr>
-        <w:t>, topic</w:t>
-      </w:r>
-      <w:r>
-        <w:rPr>
-          <w:sz w:val="18"/>
-          <w:szCs w:val="18"/>
-          <w:lang w:val="en-US"/>
-        </w:rPr>
-        <w:t xml:space="preserve">, </w:t>
-      </w:r>
-      <w:proofErr w:type="spellStart"/>
-      <w:r>
-        <w:rPr>
-          <w:sz w:val="18"/>
-          <w:szCs w:val="18"/>
-          <w:lang w:val="en-US"/>
-        </w:rPr>
-        <w:t>ttl</w:t>
-      </w:r>
-      <w:proofErr w:type="spellEnd"/>
-      <w:r>
-        <w:rPr>
-          <w:sz w:val="18"/>
-          <w:szCs w:val="18"/>
-          <w:lang w:val="en-US"/>
-        </w:rPr>
-        <w:t xml:space="preserve">) </w:t>
-      </w:r>
-      <w:r>
-        <w:rPr>
-          <w:sz w:val="18"/>
-          <w:szCs w:val="18"/>
-        </w:rPr>
-        <w:t xml:space="preserve"> </w:t>
-      </w:r>
-    </w:p>
-    <w:p>
-      <w:pPr>
-        <w:spacing w:after="0" w:line="240" w:lineRule="auto"/>
-        <w:ind w:left="720" w:hanging="720"/>
-        <w:rPr>
-          <w:sz w:val="18"/>
-          <w:szCs w:val="18"/>
-        </w:rPr>
-      </w:pPr>
-      <w:r>
-        <w:rPr>
-          <w:sz w:val="18"/>
-          <w:szCs w:val="18"/>
-        </w:rPr>
-        <w:tab/>
-      </w:r>
-      <w:r>
-        <w:rPr>
-          <w:sz w:val="18"/>
-          <w:szCs w:val="18"/>
-        </w:rPr>
-        <w:tab/>
-        <w:t xml:space="preserve">mid </w:t>
-      </w:r>
-      <w:r>
-        <w:rPr>
-          <w:sz w:val="18"/>
-          <w:szCs w:val="18"/>
-        </w:rPr>
-        <w:t>←</w:t>
-      </w:r>
-      <w:r>
-        <w:rPr>
-          <w:sz w:val="18"/>
-          <w:szCs w:val="18"/>
-        </w:rPr>
-        <w:t xml:space="preserve"> </w:t>
-      </w:r>
-      <w:proofErr w:type="spellStart"/>
-      <w:proofErr w:type="gramStart"/>
-      <w:r>
-        <w:rPr>
-          <w:sz w:val="18"/>
-          <w:szCs w:val="18"/>
-        </w:rPr>
-        <w:t>generateUID</w:t>
-      </w:r>
-      <w:proofErr w:type="spellEnd"/>
-      <w:r>
-        <w:rPr>
-          <w:sz w:val="18"/>
-          <w:szCs w:val="18"/>
-        </w:rPr>
-        <w:t>(</w:t>
-      </w:r>
-      <w:proofErr w:type="gramEnd"/>
-      <w:r>
-        <w:rPr>
-          <w:sz w:val="18"/>
-          <w:szCs w:val="18"/>
-        </w:rPr>
-        <w:t>{</w:t>
-      </w:r>
-      <w:r>
-        <w:rPr>
-          <w:b/>
-          <w:sz w:val="18"/>
-          <w:szCs w:val="18"/>
-        </w:rPr>
-        <w:t>UNSUB</w:t>
-      </w:r>
-      <w:r>
-        <w:rPr>
-          <w:sz w:val="18"/>
-          <w:szCs w:val="18"/>
-        </w:rPr>
-        <w:t xml:space="preserve">, </w:t>
-      </w:r>
-      <w:r>
-        <w:rPr>
-          <w:sz w:val="18"/>
-          <w:szCs w:val="18"/>
-        </w:rPr>
-        <w:t>myself</w:t>
-      </w:r>
-      <w:r>
-        <w:rPr>
-          <w:sz w:val="18"/>
-          <w:szCs w:val="18"/>
-        </w:rPr>
-        <w:t xml:space="preserve">, topic, </w:t>
-      </w:r>
-      <w:proofErr w:type="spellStart"/>
-      <w:r>
-        <w:rPr>
-          <w:sz w:val="18"/>
-          <w:szCs w:val="18"/>
-        </w:rPr>
-        <w:t>getTimeOfSystem</w:t>
-      </w:r>
-      <w:proofErr w:type="spellEnd"/>
-      <w:r>
-        <w:rPr>
-          <w:sz w:val="18"/>
-          <w:szCs w:val="18"/>
-        </w:rPr>
-        <w:t>()</w:t>
-      </w:r>
-      <w:r>
-        <w:rPr>
-          <w:sz w:val="18"/>
-          <w:szCs w:val="18"/>
-        </w:rPr>
-        <w:t>})</w:t>
-      </w:r>
-    </w:p>
-    <w:p>
-      <w:pPr>
-        <w:spacing w:after="0" w:line="240" w:lineRule="auto"/>
-        <w:rPr>
-          <w:sz w:val="18"/>
-          <w:szCs w:val="18"/>
-        </w:rPr>
-      </w:pPr>
-      <w:r>
-        <w:rPr>
-          <w:sz w:val="18"/>
-          <w:szCs w:val="18"/>
-        </w:rPr>
-        <w:tab/>
-      </w:r>
-      <w:r>
-        <w:rPr>
-          <w:sz w:val="18"/>
-          <w:szCs w:val="18"/>
-        </w:rPr>
-        <w:tab/>
-        <w:t xml:space="preserve">delivered </w:t>
-      </w:r>
-      <w:r>
-        <w:rPr>
-          <w:sz w:val="18"/>
-          <w:szCs w:val="18"/>
-        </w:rPr>
-        <w:t>←</w:t>
-      </w:r>
-      <w:r>
-        <w:rPr>
-          <w:sz w:val="18"/>
-          <w:szCs w:val="18"/>
-        </w:rPr>
-        <w:t xml:space="preserve"> delivered U {mid}</w:t>
-      </w:r>
-    </w:p>
-    <w:p>
-      <w:pPr>
-        <w:spacing w:after="0" w:line="240" w:lineRule="auto"/>
-        <w:rPr>
-          <w:sz w:val="18"/>
-          <w:szCs w:val="18"/>
-        </w:rPr>
-      </w:pPr>
-      <w:r>
-        <w:rPr>
-          <w:sz w:val="18"/>
-          <w:szCs w:val="18"/>
-        </w:rPr>
-        <w:tab/>
-      </w:r>
-      <w:r>
-        <w:rPr>
-          <w:sz w:val="18"/>
-          <w:szCs w:val="18"/>
-        </w:rPr>
-        <w:tab/>
-        <w:t xml:space="preserve">pending </w:t>
-      </w:r>
-      <w:r>
-        <w:rPr>
-          <w:sz w:val="18"/>
-          <w:szCs w:val="18"/>
-        </w:rPr>
-        <w:t>←</w:t>
-      </w:r>
-      <w:r>
-        <w:rPr>
-          <w:sz w:val="18"/>
-          <w:szCs w:val="18"/>
-        </w:rPr>
-        <w:t xml:space="preserve"> </w:t>
-      </w:r>
-      <w:proofErr w:type="spellStart"/>
-      <w:r>
-        <w:rPr>
-          <w:sz w:val="18"/>
-          <w:szCs w:val="18"/>
-        </w:rPr>
-        <w:t>pending</w:t>
-      </w:r>
-      <w:r>
-        <w:rPr>
-          <w:sz w:val="18"/>
-          <w:szCs w:val="18"/>
-        </w:rPr>
-        <w:t>Unsub</w:t>
-      </w:r>
-      <w:proofErr w:type="spellEnd"/>
-      <w:r>
-        <w:rPr>
-          <w:sz w:val="18"/>
-          <w:szCs w:val="18"/>
-        </w:rPr>
-        <w:t xml:space="preserve"> U {(</w:t>
-      </w:r>
-      <w:r>
-        <w:rPr>
-          <w:b/>
-          <w:sz w:val="18"/>
-          <w:szCs w:val="18"/>
-        </w:rPr>
-        <w:t>UNSUB</w:t>
-      </w:r>
-      <w:r>
-        <w:rPr>
-          <w:sz w:val="18"/>
-          <w:szCs w:val="18"/>
-        </w:rPr>
-        <w:t xml:space="preserve">, </w:t>
-      </w:r>
-      <w:r>
-        <w:rPr>
-          <w:sz w:val="18"/>
-          <w:szCs w:val="18"/>
-        </w:rPr>
-        <w:t>myself</w:t>
-      </w:r>
-      <w:r>
-        <w:rPr>
-          <w:sz w:val="18"/>
-          <w:szCs w:val="18"/>
-        </w:rPr>
-        <w:t xml:space="preserve">, topic, </w:t>
-      </w:r>
-      <w:proofErr w:type="spellStart"/>
-      <w:r>
-        <w:rPr>
-          <w:sz w:val="18"/>
-          <w:szCs w:val="18"/>
-        </w:rPr>
-        <w:t>subHops</w:t>
-      </w:r>
-      <w:proofErr w:type="spellEnd"/>
-      <w:r>
-        <w:rPr>
-          <w:sz w:val="18"/>
-          <w:szCs w:val="18"/>
-        </w:rPr>
-        <w:t xml:space="preserve"> - 1, mid)}</w:t>
-      </w:r>
-    </w:p>
-    <w:p>
-      <w:pPr>
-        <w:spacing w:after="0" w:line="240" w:lineRule="auto"/>
-        <w:rPr>
-          <w:b/>
-          <w:sz w:val="18"/>
-          <w:szCs w:val="18"/>
-        </w:rPr>
-      </w:pPr>
-      <w:r>
-        <w:rPr>
-          <w:sz w:val="18"/>
-          <w:szCs w:val="18"/>
-        </w:rPr>
-        <w:tab/>
-      </w:r>
-      <w:r>
-        <w:rPr>
-          <w:sz w:val="18"/>
-          <w:szCs w:val="18"/>
-        </w:rPr>
-        <w:tab/>
-      </w:r>
-      <w:r>
-        <w:rPr>
-          <w:b/>
-          <w:sz w:val="18"/>
-          <w:szCs w:val="18"/>
-        </w:rPr>
-        <w:t xml:space="preserve">Trigger </w:t>
-      </w:r>
-      <w:proofErr w:type="spellStart"/>
-      <w:r>
-        <w:rPr>
-          <w:b/>
-          <w:sz w:val="18"/>
-          <w:szCs w:val="18"/>
-        </w:rPr>
-        <w:t>GetNeighbors</w:t>
-      </w:r>
-      <w:proofErr w:type="spellEnd"/>
-      <w:r>
-        <w:rPr>
-          <w:b/>
-          <w:sz w:val="18"/>
-          <w:szCs w:val="18"/>
-        </w:rPr>
-        <w:t xml:space="preserve"> </w:t>
-      </w:r>
-      <w:r>
-        <w:rPr>
-          <w:b/>
-          <w:sz w:val="18"/>
-          <w:szCs w:val="18"/>
-        </w:rPr>
-        <w:t>()</w:t>
-      </w:r>
-    </w:p>
-    <w:p>
-      <w:pPr>
-        <w:spacing w:after="0" w:line="240" w:lineRule="auto"/>
-        <w:rPr>
-          <w:sz w:val="18"/>
-          <w:szCs w:val="18"/>
-        </w:rPr>
-      </w:pPr>
-    </w:p>
-    <w:p>
-      <w:pPr>
-        <w:spacing w:after="0" w:line="240" w:lineRule="auto"/>
-        <w:rPr>
-          <w:b/>
-          <w:sz w:val="18"/>
-          <w:szCs w:val="18"/>
-        </w:rPr>
-      </w:pPr>
-      <w:r>
-        <w:rPr>
-          <w:sz w:val="18"/>
-          <w:szCs w:val="18"/>
-        </w:rPr>
-        <w:tab/>
-      </w:r>
-      <w:r>
-        <w:rPr>
-          <w:b/>
-          <w:sz w:val="18"/>
-          <w:szCs w:val="18"/>
-        </w:rPr>
-        <w:t>Upon publish</w:t>
-      </w:r>
-      <w:r>
-        <w:rPr>
-          <w:b/>
-          <w:sz w:val="18"/>
-          <w:szCs w:val="18"/>
-        </w:rPr>
-        <w:t xml:space="preserve"> </w:t>
-      </w:r>
-      <w:r>
-        <w:rPr>
-          <w:b/>
-          <w:sz w:val="18"/>
-          <w:szCs w:val="18"/>
-        </w:rPr>
-        <w:t>(</w:t>
-      </w:r>
-      <w:r>
-        <w:rPr>
-          <w:sz w:val="18"/>
-          <w:szCs w:val="18"/>
-        </w:rPr>
-        <w:t>topic, m</w:t>
-      </w:r>
-      <w:r>
-        <w:rPr>
-          <w:b/>
-          <w:sz w:val="18"/>
-          <w:szCs w:val="18"/>
-        </w:rPr>
-        <w:t>) do:</w:t>
-      </w:r>
-    </w:p>
-    <w:p>
-      <w:pPr>
-        <w:spacing w:after="0" w:line="240" w:lineRule="auto"/>
-        <w:rPr>
-          <w:sz w:val="18"/>
-          <w:szCs w:val="18"/>
-        </w:rPr>
-      </w:pPr>
-      <w:r>
-        <w:rPr>
-          <w:sz w:val="18"/>
-          <w:szCs w:val="18"/>
-        </w:rPr>
-        <w:tab/>
-      </w:r>
-      <w:r>
-        <w:rPr>
-          <w:sz w:val="18"/>
-          <w:szCs w:val="18"/>
-        </w:rPr>
-        <w:tab/>
-        <w:t xml:space="preserve">mid </w:t>
-      </w:r>
-      <w:r>
-        <w:rPr>
-          <w:sz w:val="18"/>
-          <w:szCs w:val="18"/>
-        </w:rPr>
-        <w:t>←</w:t>
-      </w:r>
-      <w:r>
-        <w:rPr>
-          <w:sz w:val="18"/>
-          <w:szCs w:val="18"/>
-        </w:rPr>
-        <w:t xml:space="preserve"> </w:t>
-      </w:r>
-      <w:proofErr w:type="spellStart"/>
-      <w:proofErr w:type="gramStart"/>
-      <w:r>
-        <w:rPr>
-          <w:sz w:val="18"/>
-          <w:szCs w:val="18"/>
-        </w:rPr>
-        <w:t>generateUID</w:t>
-      </w:r>
-      <w:proofErr w:type="spellEnd"/>
-      <w:r>
-        <w:rPr>
-          <w:sz w:val="18"/>
-          <w:szCs w:val="18"/>
-        </w:rPr>
-        <w:t>(</w:t>
-      </w:r>
-      <w:proofErr w:type="gramEnd"/>
-      <w:r>
-        <w:rPr>
-          <w:sz w:val="18"/>
-          <w:szCs w:val="18"/>
-        </w:rPr>
-        <w:t>{</w:t>
-      </w:r>
-      <w:r>
-        <w:rPr>
-          <w:b/>
-          <w:sz w:val="18"/>
-          <w:szCs w:val="18"/>
-        </w:rPr>
-        <w:t>PUB</w:t>
-      </w:r>
-      <w:r>
-        <w:rPr>
-          <w:sz w:val="18"/>
-          <w:szCs w:val="18"/>
-        </w:rPr>
-        <w:t xml:space="preserve">, </w:t>
-      </w:r>
-      <w:r>
-        <w:rPr>
-          <w:sz w:val="18"/>
-          <w:szCs w:val="18"/>
-        </w:rPr>
-        <w:t>myself</w:t>
-      </w:r>
-      <w:r>
-        <w:rPr>
-          <w:sz w:val="18"/>
-          <w:szCs w:val="18"/>
-        </w:rPr>
-        <w:t>, topic, m})</w:t>
-      </w:r>
-    </w:p>
-    <w:p>
-      <w:pPr>
-        <w:spacing w:after="0" w:line="240" w:lineRule="auto"/>
-        <w:rPr>
-          <w:sz w:val="18"/>
-          <w:szCs w:val="18"/>
-        </w:rPr>
-      </w:pPr>
-      <w:r>
-        <w:rPr>
-          <w:sz w:val="18"/>
-          <w:szCs w:val="18"/>
-        </w:rPr>
-        <w:tab/>
-      </w:r>
-      <w:r>
-        <w:rPr>
-          <w:sz w:val="18"/>
-          <w:szCs w:val="18"/>
-        </w:rPr>
-        <w:tab/>
-        <w:t xml:space="preserve">delivered </w:t>
-      </w:r>
-      <w:r>
-        <w:rPr>
-          <w:sz w:val="18"/>
-          <w:szCs w:val="18"/>
-        </w:rPr>
-        <w:t>←</w:t>
-      </w:r>
-      <w:r>
-        <w:rPr>
-          <w:sz w:val="18"/>
-          <w:szCs w:val="18"/>
-        </w:rPr>
-        <w:t xml:space="preserve"> delivered U {mid}</w:t>
-      </w:r>
-    </w:p>
-    <w:p>
-      <w:pPr>
-        <w:spacing w:after="0" w:line="240" w:lineRule="auto"/>
-        <w:rPr>
-          <w:sz w:val="18"/>
-          <w:szCs w:val="18"/>
-        </w:rPr>
-      </w:pPr>
-      <w:r>
-        <w:rPr>
-          <w:sz w:val="18"/>
-          <w:szCs w:val="18"/>
-        </w:rPr>
-        <w:tab/>
-      </w:r>
-      <w:r>
-        <w:rPr>
-          <w:sz w:val="18"/>
-          <w:szCs w:val="18"/>
-        </w:rPr>
-        <w:tab/>
-        <w:t xml:space="preserve">pending </w:t>
-      </w:r>
-      <w:r>
-        <w:rPr>
-          <w:sz w:val="18"/>
-          <w:szCs w:val="18"/>
-        </w:rPr>
-        <w:t>←</w:t>
-      </w:r>
-      <w:r>
-        <w:rPr>
-          <w:sz w:val="18"/>
-          <w:szCs w:val="18"/>
-        </w:rPr>
-        <w:t xml:space="preserve"> </w:t>
-      </w:r>
-      <w:proofErr w:type="spellStart"/>
-      <w:r>
-        <w:rPr>
-          <w:sz w:val="18"/>
-          <w:szCs w:val="18"/>
-        </w:rPr>
-        <w:t>pending</w:t>
-      </w:r>
-      <w:r>
-        <w:rPr>
-          <w:sz w:val="18"/>
-          <w:szCs w:val="18"/>
-        </w:rPr>
-        <w:t>Pub</w:t>
-      </w:r>
-      <w:proofErr w:type="spellEnd"/>
-      <w:r>
-        <w:rPr>
-          <w:sz w:val="18"/>
-          <w:szCs w:val="18"/>
-        </w:rPr>
-        <w:t xml:space="preserve"> U {(</w:t>
-      </w:r>
-      <w:r>
-        <w:rPr>
-          <w:b/>
-          <w:sz w:val="18"/>
-          <w:szCs w:val="18"/>
-        </w:rPr>
-        <w:t>PUB</w:t>
-      </w:r>
-      <w:r>
-        <w:rPr>
-          <w:sz w:val="18"/>
-          <w:szCs w:val="18"/>
-        </w:rPr>
-        <w:t xml:space="preserve">, </w:t>
-      </w:r>
-      <w:r>
-        <w:rPr>
-          <w:sz w:val="18"/>
-          <w:szCs w:val="18"/>
-        </w:rPr>
-        <w:t>myself</w:t>
-      </w:r>
-      <w:r>
-        <w:rPr>
-          <w:sz w:val="18"/>
-          <w:szCs w:val="18"/>
-        </w:rPr>
-        <w:t xml:space="preserve">, topic, </w:t>
-      </w:r>
-      <w:proofErr w:type="spellStart"/>
-      <w:r>
-        <w:rPr>
-          <w:sz w:val="18"/>
-          <w:szCs w:val="18"/>
-        </w:rPr>
-        <w:t>pubHops</w:t>
-      </w:r>
-      <w:proofErr w:type="spellEnd"/>
-      <w:r>
-        <w:rPr>
-          <w:sz w:val="18"/>
-          <w:szCs w:val="18"/>
-        </w:rPr>
-        <w:t>, m, mid)}</w:t>
-      </w:r>
-    </w:p>
-    <w:p>
-      <w:pPr>
-        <w:spacing w:after="0" w:line="240" w:lineRule="auto"/>
-        <w:rPr>
-          <w:b/>
-          <w:sz w:val="18"/>
-          <w:szCs w:val="18"/>
-        </w:rPr>
-      </w:pPr>
-      <w:r>
-        <w:rPr>
-          <w:b/>
-          <w:sz w:val="18"/>
-          <w:szCs w:val="18"/>
-        </w:rPr>
-        <w:tab/>
-      </w:r>
-      <w:r>
-        <w:rPr>
-          <w:b/>
-          <w:sz w:val="18"/>
-          <w:szCs w:val="18"/>
-        </w:rPr>
-        <w:tab/>
-        <w:t xml:space="preserve">Trigger </w:t>
-      </w:r>
-      <w:proofErr w:type="spellStart"/>
-      <w:proofErr w:type="gramStart"/>
-      <w:r>
-        <w:rPr>
-          <w:b/>
-          <w:sz w:val="18"/>
-          <w:szCs w:val="18"/>
-        </w:rPr>
-        <w:t>GetNeighbors</w:t>
-      </w:r>
-      <w:proofErr w:type="spellEnd"/>
-      <w:r>
-        <w:rPr>
-          <w:b/>
-          <w:sz w:val="18"/>
-          <w:szCs w:val="18"/>
-        </w:rPr>
-        <w:t>(</w:t>
-      </w:r>
-      <w:proofErr w:type="gramEnd"/>
+      <w:r>
+        <w:rPr>
+          <w:sz w:val="18"/>
+          <w:szCs w:val="18"/>
+        </w:rPr>
+        <w:t>topic</w:t>
+      </w:r>
       <w:r>
         <w:rPr>
           <w:b/>
@@ -2897,333 +3155,6 @@
           <w:szCs w:val="18"/>
         </w:rPr>
         <w:tab/>
-        <w:t xml:space="preserve">Upon </w:t>
-      </w:r>
-      <w:proofErr w:type="spellStart"/>
-      <w:r>
-        <w:rPr>
-          <w:b/>
-          <w:sz w:val="18"/>
-          <w:szCs w:val="18"/>
-        </w:rPr>
-        <w:t>RenewSub</w:t>
-      </w:r>
-      <w:proofErr w:type="spellEnd"/>
-      <w:r>
-        <w:rPr>
-          <w:b/>
-          <w:sz w:val="18"/>
-          <w:szCs w:val="18"/>
-        </w:rPr>
-        <w:t xml:space="preserve"> </w:t>
-      </w:r>
-      <w:r>
-        <w:rPr>
-          <w:b/>
-          <w:sz w:val="18"/>
-          <w:szCs w:val="18"/>
-        </w:rPr>
-        <w:t>() do:</w:t>
-      </w:r>
-      <w:bookmarkStart w:id="0" w:name="_GoBack"/>
-      <w:bookmarkEnd w:id="0"/>
-    </w:p>
-    <w:p>
-      <w:pPr>
-        <w:spacing w:after="0" w:line="240" w:lineRule="auto"/>
-        <w:rPr>
-          <w:b/>
-          <w:sz w:val="18"/>
-          <w:szCs w:val="18"/>
-        </w:rPr>
-      </w:pPr>
-      <w:r>
-        <w:rPr>
-          <w:sz w:val="18"/>
-          <w:szCs w:val="18"/>
-        </w:rPr>
-        <w:tab/>
-      </w:r>
-      <w:r>
-        <w:rPr>
-          <w:sz w:val="18"/>
-          <w:szCs w:val="18"/>
-        </w:rPr>
-        <w:tab/>
-      </w:r>
-      <w:r>
-        <w:rPr>
-          <w:b/>
-          <w:sz w:val="18"/>
-          <w:szCs w:val="18"/>
-        </w:rPr>
-        <w:t>For each</w:t>
-      </w:r>
-      <w:r>
-        <w:rPr>
-          <w:sz w:val="18"/>
-          <w:szCs w:val="18"/>
-        </w:rPr>
-        <w:t xml:space="preserve"> </w:t>
-      </w:r>
-      <w:commentRangeStart w:id="1"/>
-      <w:r>
-        <w:rPr>
-          <w:sz w:val="18"/>
-          <w:szCs w:val="18"/>
-        </w:rPr>
-        <w:t xml:space="preserve">(topic, </w:t>
-      </w:r>
-      <w:proofErr w:type="spellStart"/>
-      <w:r>
-        <w:rPr>
-          <w:sz w:val="18"/>
-          <w:szCs w:val="18"/>
-        </w:rPr>
-        <w:t>ttl</w:t>
-      </w:r>
-      <w:proofErr w:type="spellEnd"/>
-      <w:r>
-        <w:rPr>
-          <w:sz w:val="18"/>
-          <w:szCs w:val="18"/>
-        </w:rPr>
-        <w:t>)</w:t>
-      </w:r>
-      <w:r>
-        <w:rPr>
-          <w:sz w:val="18"/>
-          <w:szCs w:val="18"/>
-        </w:rPr>
-        <w:t xml:space="preserve"> </w:t>
-      </w:r>
-      <w:r>
-        <w:rPr>
-          <w:rFonts w:ascii="Cambria Math" w:hAnsi="Cambria Math" w:cs="Cambria Math"/>
-          <w:sz w:val="18"/>
-          <w:szCs w:val="18"/>
-        </w:rPr>
-        <w:t>∈</w:t>
-      </w:r>
-      <w:r>
-        <w:rPr>
-          <w:sz w:val="18"/>
-          <w:szCs w:val="18"/>
-        </w:rPr>
-        <w:t xml:space="preserve"> </w:t>
-      </w:r>
-      <w:proofErr w:type="spellStart"/>
-      <w:r>
-        <w:rPr>
-          <w:sz w:val="18"/>
-          <w:szCs w:val="18"/>
-        </w:rPr>
-        <w:t>mySubscriptions</w:t>
-      </w:r>
-      <w:commentRangeEnd w:id="1"/>
-      <w:proofErr w:type="spellEnd"/>
-      <w:r>
-        <w:rPr>
-          <w:rStyle w:val="Refdecomentrio"/>
-        </w:rPr>
-        <w:commentReference w:id="1"/>
-      </w:r>
-      <w:r>
-        <w:rPr>
-          <w:sz w:val="18"/>
-          <w:szCs w:val="18"/>
-        </w:rPr>
-        <w:t xml:space="preserve"> </w:t>
-      </w:r>
-      <w:r>
-        <w:rPr>
-          <w:rFonts w:ascii="Cambria Math" w:hAnsi="Cambria Math" w:cs="Cambria Math"/>
-          <w:sz w:val="18"/>
-          <w:szCs w:val="18"/>
-        </w:rPr>
-        <w:t>∧</w:t>
-      </w:r>
-      <w:r>
-        <w:rPr>
-          <w:sz w:val="18"/>
-          <w:szCs w:val="18"/>
-        </w:rPr>
-        <w:t xml:space="preserve"> </w:t>
-      </w:r>
-      <w:proofErr w:type="spellStart"/>
-      <w:r>
-        <w:rPr>
-          <w:sz w:val="18"/>
-          <w:szCs w:val="18"/>
-        </w:rPr>
-        <w:t>ttl</w:t>
-      </w:r>
-      <w:proofErr w:type="spellEnd"/>
-      <w:r>
-        <w:rPr>
-          <w:sz w:val="18"/>
-          <w:szCs w:val="18"/>
-        </w:rPr>
-        <w:t xml:space="preserve"> &lt; </w:t>
-      </w:r>
-      <w:proofErr w:type="spellStart"/>
-      <w:r>
-        <w:rPr>
-          <w:sz w:val="18"/>
-          <w:szCs w:val="18"/>
-        </w:rPr>
-        <w:t>ttl</w:t>
-      </w:r>
-      <w:proofErr w:type="spellEnd"/>
-      <w:r>
-        <w:rPr>
-          <w:sz w:val="18"/>
-          <w:szCs w:val="18"/>
-        </w:rPr>
-        <w:t xml:space="preserve"> * </w:t>
-      </w:r>
-      <w:commentRangeStart w:id="2"/>
-      <w:r>
-        <w:rPr>
-          <w:sz w:val="18"/>
-          <w:szCs w:val="18"/>
-        </w:rPr>
-        <w:t>0.2</w:t>
-      </w:r>
-      <w:commentRangeEnd w:id="2"/>
-      <w:r>
-        <w:rPr>
-          <w:rStyle w:val="Refdecomentrio"/>
-        </w:rPr>
-        <w:commentReference w:id="2"/>
-      </w:r>
-      <w:r>
-        <w:rPr>
-          <w:sz w:val="18"/>
-          <w:szCs w:val="18"/>
-        </w:rPr>
-        <w:t xml:space="preserve"> </w:t>
-      </w:r>
-      <w:r>
-        <w:rPr>
-          <w:b/>
-          <w:sz w:val="18"/>
-          <w:szCs w:val="18"/>
-        </w:rPr>
-        <w:t>do:</w:t>
-      </w:r>
-      <w:r>
-        <w:rPr>
-          <w:b/>
-          <w:sz w:val="18"/>
-          <w:szCs w:val="18"/>
-        </w:rPr>
-        <w:t xml:space="preserve"> </w:t>
-      </w:r>
-    </w:p>
-    <w:p>
-      <w:pPr>
-        <w:spacing w:after="0" w:line="240" w:lineRule="auto"/>
-        <w:rPr>
-          <w:sz w:val="18"/>
-          <w:szCs w:val="18"/>
-        </w:rPr>
-      </w:pPr>
-      <w:r>
-        <w:rPr>
-          <w:sz w:val="18"/>
-          <w:szCs w:val="18"/>
-        </w:rPr>
-        <w:tab/>
-      </w:r>
-      <w:r>
-        <w:rPr>
-          <w:sz w:val="18"/>
-          <w:szCs w:val="18"/>
-        </w:rPr>
-        <w:tab/>
-      </w:r>
-      <w:r>
-        <w:rPr>
-          <w:sz w:val="18"/>
-          <w:szCs w:val="18"/>
-        </w:rPr>
-        <w:tab/>
-      </w:r>
-      <w:r>
-        <w:rPr>
-          <w:b/>
-          <w:sz w:val="18"/>
-          <w:szCs w:val="18"/>
-        </w:rPr>
-        <w:t>Trigger subscribe</w:t>
-      </w:r>
-      <w:r>
-        <w:rPr>
-          <w:b/>
-          <w:sz w:val="18"/>
-          <w:szCs w:val="18"/>
-        </w:rPr>
-        <w:t xml:space="preserve"> </w:t>
-      </w:r>
-      <w:r>
-        <w:rPr>
-          <w:b/>
-          <w:sz w:val="18"/>
-          <w:szCs w:val="18"/>
-        </w:rPr>
-        <w:t>(</w:t>
-      </w:r>
-      <w:r>
-        <w:rPr>
-          <w:sz w:val="18"/>
-          <w:szCs w:val="18"/>
-        </w:rPr>
-        <w:t>topic</w:t>
-      </w:r>
-      <w:r>
-        <w:rPr>
-          <w:b/>
-          <w:sz w:val="18"/>
-          <w:szCs w:val="18"/>
-        </w:rPr>
-        <w:t>)</w:t>
-      </w:r>
-    </w:p>
-    <w:p>
-      <w:pPr>
-        <w:spacing w:after="0" w:line="240" w:lineRule="auto"/>
-        <w:rPr>
-          <w:sz w:val="18"/>
-          <w:szCs w:val="18"/>
-        </w:rPr>
-      </w:pPr>
-    </w:p>
-    <w:p>
-      <w:pPr>
-        <w:spacing w:after="0" w:line="240" w:lineRule="auto"/>
-        <w:rPr>
-          <w:sz w:val="18"/>
-          <w:szCs w:val="18"/>
-        </w:rPr>
-      </w:pPr>
-    </w:p>
-    <w:p>
-      <w:pPr>
-        <w:spacing w:after="0" w:line="240" w:lineRule="auto"/>
-        <w:rPr>
-          <w:b/>
-          <w:sz w:val="18"/>
-          <w:szCs w:val="18"/>
-        </w:rPr>
-      </w:pPr>
-      <w:r>
-        <w:rPr>
-          <w:b/>
-          <w:sz w:val="18"/>
-          <w:szCs w:val="18"/>
-        </w:rPr>
-        <w:tab/>
       </w:r>
     </w:p>
     <w:p>
@@ -3236,6 +3167,19 @@
           <w:szCs w:val="18"/>
         </w:rPr>
       </w:pPr>
+    </w:p>
+    <w:p>
+      <w:pPr>
+        <w:spacing w:after="0" w:line="240" w:lineRule="auto"/>
+        <w:ind w:firstLine="720"/>
+        <w:rPr>
+          <w:b/>
+          <w:sz w:val="18"/>
+          <w:szCs w:val="18"/>
+        </w:rPr>
+      </w:pPr>
+      <w:bookmarkStart w:id="3" w:name="_GoBack"/>
+      <w:bookmarkEnd w:id="3"/>
       <w:r>
         <w:rPr>
           <w:b/>
@@ -4852,7 +4796,30 @@
           <w:sz w:val="18"/>
           <w:szCs w:val="18"/>
         </w:rPr>
-        <w:t xml:space="preserve">, s, topic, </w:t>
+        <w:t xml:space="preserve">, </w:t>
+      </w:r>
+      <w:proofErr w:type="spellStart"/>
+      <w:r>
+        <w:rPr>
+          <w:sz w:val="18"/>
+          <w:szCs w:val="18"/>
+        </w:rPr>
+        <w:t>un</w:t>
+      </w:r>
+      <w:r>
+        <w:rPr>
+          <w:sz w:val="18"/>
+          <w:szCs w:val="18"/>
+        </w:rPr>
+        <w:t>subscriber</w:t>
+      </w:r>
+      <w:proofErr w:type="spellEnd"/>
+      <w:r>
+        <w:rPr>
+          <w:sz w:val="18"/>
+          <w:szCs w:val="18"/>
+        </w:rPr>
+        <w:t xml:space="preserve">, topic, </w:t>
       </w:r>
       <w:proofErr w:type="spellStart"/>
       <w:r>
@@ -5208,7 +5175,30 @@
           <w:sz w:val="18"/>
           <w:szCs w:val="18"/>
         </w:rPr>
-        <w:t xml:space="preserve">, s, topic, TTL, </w:t>
+        <w:t xml:space="preserve">, </w:t>
+      </w:r>
+      <w:proofErr w:type="spellStart"/>
+      <w:r>
+        <w:rPr>
+          <w:sz w:val="18"/>
+          <w:szCs w:val="18"/>
+        </w:rPr>
+        <w:t>un</w:t>
+      </w:r>
+      <w:r>
+        <w:rPr>
+          <w:sz w:val="18"/>
+          <w:szCs w:val="18"/>
+        </w:rPr>
+        <w:t>subscriber</w:t>
+      </w:r>
+      <w:proofErr w:type="spellEnd"/>
+      <w:r>
+        <w:rPr>
+          <w:sz w:val="18"/>
+          <w:szCs w:val="18"/>
+        </w:rPr>
+        <w:t xml:space="preserve">, topic, TTL, </w:t>
       </w:r>
       <w:proofErr w:type="spellStart"/>
       <w:r>
@@ -6464,15 +6454,7 @@
           <w:sz w:val="18"/>
           <w:szCs w:val="18"/>
         </w:rPr>
-        <w:t>∈</w:t>
-      </w:r>
-      <w:r>
-        <w:rPr>
-          <w:rFonts w:ascii="Cambria Math" w:hAnsi="Cambria Math" w:cs="Cambria Math"/>
-          <w:sz w:val="18"/>
-          <w:szCs w:val="18"/>
-        </w:rPr>
-        <w:t xml:space="preserve"> </w:t>
+        <w:t xml:space="preserve">∈ </w:t>
       </w:r>
       <w:proofErr w:type="spellStart"/>
       <w:r>
@@ -7259,15 +7241,7 @@
           <w:szCs w:val="18"/>
           <w:lang w:val="en-US"/>
         </w:rPr>
-        <w:t>[topic]</w:t>
-      </w:r>
-      <w:r>
-        <w:rPr>
-          <w:sz w:val="18"/>
-          <w:szCs w:val="18"/>
-          <w:lang w:val="en-US"/>
-        </w:rPr>
-        <w:t xml:space="preserve"> \ {-}</w:t>
+        <w:t>[topic] \ {-}</w:t>
       </w:r>
     </w:p>
     <w:p>
@@ -7627,23 +7601,7 @@
           <w:szCs w:val="18"/>
           <w:lang w:val="en-US"/>
         </w:rPr>
-        <w:t xml:space="preserve">[topic] </w:t>
-      </w:r>
-      <w:r>
-        <w:rPr>
-          <w:sz w:val="18"/>
-          <w:szCs w:val="18"/>
-          <w:lang w:val="en-US"/>
-        </w:rPr>
-        <w:t>U</w:t>
-      </w:r>
-      <w:r>
-        <w:rPr>
-          <w:sz w:val="18"/>
-          <w:szCs w:val="18"/>
-          <w:lang w:val="en-US"/>
-        </w:rPr>
-        <w:t xml:space="preserve"> {</w:t>
+        <w:t>[topic] U {</w:t>
       </w:r>
       <w:proofErr w:type="spellStart"/>
       <w:r>
@@ -8240,6 +8198,62 @@
 
 <file path=word/comments.xml><?xml version="1.0" encoding="utf-8"?>
 <w:comments xmlns:wpc="http://schemas.microsoft.com/office/word/2010/wordprocessingCanvas" xmlns:cx="http://schemas.microsoft.com/office/drawing/2014/chartex" xmlns:cx1="http://schemas.microsoft.com/office/drawing/2015/9/8/chartex" xmlns:cx2="http://schemas.microsoft.com/office/drawing/2015/10/21/chartex" xmlns:cx3="http://schemas.microsoft.com/office/drawing/2016/5/9/chartex" xmlns:cx4="http://schemas.microsoft.com/office/drawing/2016/5/10/chartex" xmlns:cx5="http://schemas.microsoft.com/office/drawing/2016/5/11/chartex" xmlns:cx6="http://schemas.microsoft.com/office/drawing/2016/5/12/chartex" xmlns:cx7="http://schemas.microsoft.com/office/drawing/2016/5/13/chartex" xmlns:cx8="http://schemas.microsoft.com/office/drawing/2016/5/14/chartex" xmlns:mc="http://schemas.openxmlformats.org/markup-compatibility/2006" xmlns:aink="http://schemas.microsoft.com/office/drawing/2016/ink" xmlns:am3d="http://schemas.microsoft.com/office/drawing/2017/model3d" xmlns:o="urn:schemas-microsoft-com:office:office" xmlns:r="http://schemas.openxmlformats.org/officeDocument/2006/relationships" xmlns:m="http://schemas.openxmlformats.org/officeDocument/2006/math" xmlns:v="urn:schemas-microsoft-com:vml" xmlns:wp14="http://schemas.microsoft.com/office/word/2010/wordprocessingDrawing" xmlns:wp="http://schemas.openxmlformats.org/drawingml/2006/wordprocessingDrawing" xmlns:w10="urn:schemas-microsoft-com:office:word" xmlns:w="http://schemas.openxmlformats.org/wordprocessingml/2006/main" xmlns:w14="http://schemas.microsoft.com/office/word/2010/wordml" xmlns:w15="http://schemas.microsoft.com/office/word/2012/wordml" xmlns:w16cid="http://schemas.microsoft.com/office/word/2016/wordml/cid" xmlns:w16se="http://schemas.microsoft.com/office/word/2015/wordml/symex" xmlns:wpg="http://schemas.microsoft.com/office/word/2010/wordprocessingGroup" xmlns:wpi="http://schemas.microsoft.com/office/word/2010/wordprocessingInk" xmlns:wne="http://schemas.microsoft.com/office/word/2006/wordml" xmlns:wps="http://schemas.microsoft.com/office/word/2010/wordprocessingShape" mc:Ignorable="w14 w15 w16se w16cid wp14">
+  <w:comment w:id="0" w:author="Nelson Coquenim" w:date="2018-11-13T21:46:00Z" w:initials="NC">
+    <w:p>
+      <w:pPr>
+        <w:pStyle w:val="Textodecomentrio"/>
+        <w:rPr>
+          <w:lang w:val="pt-PT"/>
+        </w:rPr>
+      </w:pPr>
+      <w:r>
+        <w:rPr>
+          <w:rStyle w:val="Refdecomentrio"/>
+        </w:rPr>
+        <w:annotationRef/>
+      </w:r>
+      <w:r>
+        <w:rPr>
+          <w:lang w:val="pt-PT"/>
+        </w:rPr>
+        <w:t xml:space="preserve">Será que devia haver </w:t>
+      </w:r>
+      <w:r>
+        <w:rPr>
+          <w:lang w:val="pt-PT"/>
+        </w:rPr>
+        <w:t xml:space="preserve">indicações para o </w:t>
+      </w:r>
+      <w:proofErr w:type="spellStart"/>
+      <w:r>
+        <w:rPr>
+          <w:lang w:val="pt-PT"/>
+        </w:rPr>
+        <w:t>sub</w:t>
+      </w:r>
+      <w:proofErr w:type="spellEnd"/>
+      <w:r>
+        <w:rPr>
+          <w:lang w:val="pt-PT"/>
+        </w:rPr>
+        <w:t xml:space="preserve"> e </w:t>
+      </w:r>
+      <w:proofErr w:type="spellStart"/>
+      <w:r>
+        <w:rPr>
+          <w:lang w:val="pt-PT"/>
+        </w:rPr>
+        <w:t>unsub</w:t>
+      </w:r>
+      <w:proofErr w:type="spellEnd"/>
+      <w:r>
+        <w:rPr>
+          <w:lang w:val="pt-PT"/>
+        </w:rPr>
+        <w:t>?</w:t>
+      </w:r>
+    </w:p>
+  </w:comment>
   <w:comment w:id="1" w:author="Nelson Coquenim" w:date="2018-11-13T21:19:00Z" w:initials="NC">
     <w:p>
       <w:pPr>
@@ -8351,6 +8365,7 @@
 
 <file path=word/commentsExtended.xml><?xml version="1.0" encoding="utf-8"?>
 <w15:commentsEx xmlns:wpc="http://schemas.microsoft.com/office/word/2010/wordprocessingCanvas" xmlns:cx="http://schemas.microsoft.com/office/drawing/2014/chartex" xmlns:cx1="http://schemas.microsoft.com/office/drawing/2015/9/8/chartex" xmlns:cx2="http://schemas.microsoft.com/office/drawing/2015/10/21/chartex" xmlns:cx3="http://schemas.microsoft.com/office/drawing/2016/5/9/chartex" xmlns:cx4="http://schemas.microsoft.com/office/drawing/2016/5/10/chartex" xmlns:cx5="http://schemas.microsoft.com/office/drawing/2016/5/11/chartex" xmlns:cx6="http://schemas.microsoft.com/office/drawing/2016/5/12/chartex" xmlns:cx7="http://schemas.microsoft.com/office/drawing/2016/5/13/chartex" xmlns:cx8="http://schemas.microsoft.com/office/drawing/2016/5/14/chartex" xmlns:mc="http://schemas.openxmlformats.org/markup-compatibility/2006" xmlns:aink="http://schemas.microsoft.com/office/drawing/2016/ink" xmlns:am3d="http://schemas.microsoft.com/office/drawing/2017/model3d" xmlns:o="urn:schemas-microsoft-com:office:office" xmlns:r="http://schemas.openxmlformats.org/officeDocument/2006/relationships" xmlns:m="http://schemas.openxmlformats.org/officeDocument/2006/math" xmlns:v="urn:schemas-microsoft-com:vml" xmlns:wp14="http://schemas.microsoft.com/office/word/2010/wordprocessingDrawing" xmlns:wp="http://schemas.openxmlformats.org/drawingml/2006/wordprocessingDrawing" xmlns:w10="urn:schemas-microsoft-com:office:word" xmlns:w="http://schemas.openxmlformats.org/wordprocessingml/2006/main" xmlns:w14="http://schemas.microsoft.com/office/word/2010/wordml" xmlns:w15="http://schemas.microsoft.com/office/word/2012/wordml" xmlns:w16cid="http://schemas.microsoft.com/office/word/2016/wordml/cid" xmlns:w16se="http://schemas.microsoft.com/office/word/2015/wordml/symex" xmlns:wpg="http://schemas.microsoft.com/office/word/2010/wordprocessingGroup" xmlns:wpi="http://schemas.microsoft.com/office/word/2010/wordprocessingInk" xmlns:wne="http://schemas.microsoft.com/office/word/2006/wordml" xmlns:wps="http://schemas.microsoft.com/office/word/2010/wordprocessingShape" mc:Ignorable="w14 w15 w16se w16cid wp14">
+  <w15:commentEx w15:paraId="12CB77E6" w15:done="0"/>
   <w15:commentEx w15:paraId="67D502D7" w15:done="0"/>
   <w15:commentEx w15:paraId="033DCF2A" w15:done="0"/>
 </w15:commentsEx>
@@ -8358,6 +8373,7 @@
 
 <file path=word/commentsIds.xml><?xml version="1.0" encoding="utf-8"?>
 <w16cid:commentsIds xmlns:wpc="http://schemas.microsoft.com/office/word/2010/wordprocessingCanvas" xmlns:cx="http://schemas.microsoft.com/office/drawing/2014/chartex" xmlns:cx1="http://schemas.microsoft.com/office/drawing/2015/9/8/chartex" xmlns:cx2="http://schemas.microsoft.com/office/drawing/2015/10/21/chartex" xmlns:cx3="http://schemas.microsoft.com/office/drawing/2016/5/9/chartex" xmlns:cx4="http://schemas.microsoft.com/office/drawing/2016/5/10/chartex" xmlns:cx5="http://schemas.microsoft.com/office/drawing/2016/5/11/chartex" xmlns:cx6="http://schemas.microsoft.com/office/drawing/2016/5/12/chartex" xmlns:cx7="http://schemas.microsoft.com/office/drawing/2016/5/13/chartex" xmlns:cx8="http://schemas.microsoft.com/office/drawing/2016/5/14/chartex" xmlns:mc="http://schemas.openxmlformats.org/markup-compatibility/2006" xmlns:aink="http://schemas.microsoft.com/office/drawing/2016/ink" xmlns:am3d="http://schemas.microsoft.com/office/drawing/2017/model3d" xmlns:o="urn:schemas-microsoft-com:office:office" xmlns:r="http://schemas.openxmlformats.org/officeDocument/2006/relationships" xmlns:m="http://schemas.openxmlformats.org/officeDocument/2006/math" xmlns:v="urn:schemas-microsoft-com:vml" xmlns:wp14="http://schemas.microsoft.com/office/word/2010/wordprocessingDrawing" xmlns:wp="http://schemas.openxmlformats.org/drawingml/2006/wordprocessingDrawing" xmlns:w10="urn:schemas-microsoft-com:office:word" xmlns:w="http://schemas.openxmlformats.org/wordprocessingml/2006/main" xmlns:w14="http://schemas.microsoft.com/office/word/2010/wordml" xmlns:w15="http://schemas.microsoft.com/office/word/2012/wordml" xmlns:w16cid="http://schemas.microsoft.com/office/word/2016/wordml/cid" xmlns:w16se="http://schemas.microsoft.com/office/word/2015/wordml/symex" xmlns:wpg="http://schemas.microsoft.com/office/word/2010/wordprocessingGroup" xmlns:wpi="http://schemas.microsoft.com/office/word/2010/wordprocessingInk" xmlns:wne="http://schemas.microsoft.com/office/word/2006/wordml" xmlns:wps="http://schemas.microsoft.com/office/word/2010/wordprocessingShape" mc:Ignorable="w14 w15 w16se w16cid wp14">
+  <w16cid:commentId w16cid:paraId="12CB77E6" w16cid:durableId="1F95C4B5"/>
   <w16cid:commentId w16cid:paraId="67D502D7" w16cid:durableId="1F95BE4C"/>
   <w16cid:commentId w16cid:paraId="033DCF2A" w16cid:durableId="1F95BC1A"/>
 </w16cid:commentsIds>
@@ -9163,7 +9179,7 @@
 </file>
 
 <file path=customXml/itemProps1.xml><?xml version="1.0" encoding="utf-8"?>
-<ds:datastoreItem xmlns:ds="http://schemas.openxmlformats.org/officeDocument/2006/customXml" ds:itemID="{B0D14A65-B8A3-4085-943E-3FD7909797E1}">
+<ds:datastoreItem xmlns:ds="http://schemas.openxmlformats.org/officeDocument/2006/customXml" ds:itemID="{C3420353-A074-4C06-A167-05FB6E02362D}">
   <ds:schemaRefs>
     <ds:schemaRef ds:uri="http://schemas.openxmlformats.org/officeDocument/2006/bibliography"/>
   </ds:schemaRefs>

</xml_diff>